<commit_message>
minor modifications of final year report
</commit_message>
<xml_diff>
--- a/docs/src/Report - Draft.docx
+++ b/docs/src/Report - Draft.docx
@@ -73,6 +73,35 @@
           <w:szCs w:val="32"/>
         </w:rPr>
       </w:pPr>
+      <w:r>
+        <w:rPr>
+          <w:rFonts w:ascii="cmbx10" w:hAnsi="cmbx10"/>
+          <w:bCs/>
+          <w:sz w:val="32"/>
+          <w:szCs w:val="32"/>
+        </w:rPr>
+        <w:t>[</w:t>
+      </w:r>
+      <w:r>
+        <w:rPr>
+          <w:rFonts w:ascii="cmbx10" w:hAnsi="cmbx10"/>
+          <w:bCs/>
+          <w:sz w:val="32"/>
+          <w:szCs w:val="32"/>
+        </w:rPr>
+        <w:t xml:space="preserve">First Draft </w:t>
+      </w:r>
+      <w:bookmarkStart w:id="0" w:name="_GoBack"/>
+      <w:bookmarkEnd w:id="0"/>
+      <w:r>
+        <w:rPr>
+          <w:rFonts w:ascii="cmbx10" w:hAnsi="cmbx10"/>
+          <w:bCs/>
+          <w:sz w:val="32"/>
+          <w:szCs w:val="32"/>
+        </w:rPr>
+        <w:t>]</w:t>
+      </w:r>
     </w:p>
     <w:p>
       <w:pPr>
@@ -5376,7 +5405,25 @@
         <w:rPr>
           <w:rFonts w:ascii="cmr12" w:hAnsi="cmr12"/>
         </w:rPr>
-        <w:t>Primary applications of the solution are in the following fields,</w:t>
+        <w:t xml:space="preserve">Primary </w:t>
+      </w:r>
+      <w:r>
+        <w:rPr>
+          <w:rFonts w:ascii="cmr12" w:hAnsi="cmr12"/>
+        </w:rPr>
+        <w:t>contribution</w:t>
+      </w:r>
+      <w:r>
+        <w:rPr>
+          <w:rFonts w:ascii="cmr12" w:hAnsi="cmr12"/>
+        </w:rPr>
+        <w:t xml:space="preserve"> of </w:t>
+      </w:r>
+      <w:r>
+        <w:rPr>
+          <w:rFonts w:ascii="cmr12" w:hAnsi="cmr12"/>
+        </w:rPr>
+        <w:t>this work,</w:t>
       </w:r>
     </w:p>
     <w:p>
@@ -5401,9 +5448,67 @@
       <w:proofErr w:type="spellEnd"/>
       <w:r>
         <w:rPr>
+          <w:rFonts w:ascii="cmr12" w:hAnsi="cmr12"/>
+        </w:rPr>
+        <w:t xml:space="preserve"> implementation</w:t>
+      </w:r>
+      <w:r>
+        <w:rPr>
           <w:rFonts w:ascii="cmr12" w:hAnsi="cmr12" w:cs="Arial"/>
         </w:rPr>
         <w:br/>
+      </w:r>
+      <w:r>
+        <w:rPr>
+          <w:rFonts w:ascii="cmr12" w:hAnsi="cmr12" w:cs="Arial"/>
+        </w:rPr>
+        <w:br/>
+      </w:r>
+      <w:proofErr w:type="gramStart"/>
+      <w:r>
+        <w:rPr>
+          <w:rFonts w:ascii="cmr12" w:hAnsi="cmr12"/>
+        </w:rPr>
+        <w:t>In</w:t>
+      </w:r>
+      <w:proofErr w:type="gramEnd"/>
+      <w:r>
+        <w:rPr>
+          <w:rFonts w:ascii="cmr12" w:hAnsi="cmr12"/>
+        </w:rPr>
+        <w:t xml:space="preserve"> this work, most probably first (by the date of writing this report) 3-LSTM open source implementation using Torch is provided that parses 2D images. </w:t>
+      </w:r>
+      <w:r>
+        <w:rPr>
+          <w:rFonts w:ascii="cmr12" w:hAnsi="cmr12" w:cs="Arial"/>
+        </w:rPr>
+        <w:t xml:space="preserve">The model is modular so can be plugged into any existing neural network implemented in Torch Framework by adding additional reshape layer on the input. Furthermore, directional layers could be easily constructed by adding </w:t>
+      </w:r>
+      <w:proofErr w:type="spellStart"/>
+      <w:r>
+        <w:rPr>
+          <w:rFonts w:ascii="cmr12" w:hAnsi="cmr12" w:cs="Arial"/>
+        </w:rPr>
+        <w:t>SymmetricTable</w:t>
+      </w:r>
+      <w:proofErr w:type="spellEnd"/>
+      <w:r>
+        <w:rPr>
+          <w:rFonts w:ascii="cmr12" w:hAnsi="cmr12" w:cs="Arial"/>
+        </w:rPr>
+        <w:t xml:space="preserve"> layer. It perfectly works on GPU and furthermore can be easily extended to support N dimensional input.  </w:t>
+      </w:r>
+      <w:r>
+        <w:rPr>
+          <w:rFonts w:ascii="cmr12" w:hAnsi="cmr12" w:cs="Arial"/>
+        </w:rPr>
+        <w:br/>
+      </w:r>
+      <w:r>
+        <w:rPr>
+          <w:rFonts w:ascii="cmr12" w:hAnsi="cmr12"/>
+        </w:rPr>
+        <w:t xml:space="preserve"> </w:t>
       </w:r>
     </w:p>
     <w:p>
@@ -5445,6 +5550,12 @@
         <w:rPr>
           <w:rFonts w:ascii="cmr10" w:hAnsi="cmr10"/>
         </w:rPr>
+        <w:t>//Should be written after experiments.</w:t>
+      </w:r>
+      <w:r>
+        <w:rPr>
+          <w:rFonts w:ascii="cmr10" w:hAnsi="cmr10"/>
+        </w:rPr>
         <w:br w:type="page"/>
       </w:r>
     </w:p>
@@ -5489,8 +5600,6 @@
           <w:szCs w:val="34"/>
         </w:rPr>
       </w:pPr>
-      <w:bookmarkStart w:id="0" w:name="_GoBack"/>
-      <w:bookmarkEnd w:id="0"/>
     </w:p>
     <w:p>
       <w:pPr>
@@ -5549,7 +5658,23 @@
           <w:sz w:val="24"/>
           <w:szCs w:val="24"/>
         </w:rPr>
-        <w:t>In the following review, we are going to discuss previous methods that tackled the problem from different perspectives under various contexts. We will discuss widely used benchmarks to compare results and introduce deep learning techniques that succeeded in similar problems such as estimation of optical flow or image segmentation. While there is a much prior work on estimating depth based on stereo images or motions there has been relatively little on estimating depth from a single image.</w:t>
+        <w:t xml:space="preserve">In the following review, we are going to discuss previous methods that tackled </w:t>
+      </w:r>
+      <w:r>
+        <w:rPr>
+          <w:rFonts w:ascii="cmr12" w:hAnsi="cmr12"/>
+          <w:sz w:val="24"/>
+          <w:szCs w:val="24"/>
+        </w:rPr>
+        <w:t>depth estimation</w:t>
+      </w:r>
+      <w:r>
+        <w:rPr>
+          <w:rFonts w:ascii="cmr12" w:hAnsi="cmr12"/>
+          <w:sz w:val="24"/>
+          <w:szCs w:val="24"/>
+        </w:rPr>
+        <w:t xml:space="preserve"> from different perspectives under various contexts. We will discuss widely used benchmarks to compare results and introduce deep learning techniques that succeeded in similar problems such as estimation of optical flow or image segmentation. While there is a much prior work on estimating depth based on stereo images or motions there has been relatively little on estimating depth from a single image.</w:t>
       </w:r>
       <w:r>
         <w:rPr>
@@ -5559,6 +5684,110 @@
           <w:szCs w:val="24"/>
         </w:rPr>
         <w:t xml:space="preserve"> </w:t>
+      </w:r>
+      <w:r>
+        <w:rPr>
+          <w:rFonts w:ascii="cmr12" w:hAnsi="cmr12"/>
+          <w:sz w:val="24"/>
+          <w:szCs w:val="24"/>
+        </w:rPr>
+        <w:t xml:space="preserve">It is of vital important to understand how </w:t>
+      </w:r>
+      <w:r>
+        <w:rPr>
+          <w:rFonts w:ascii="cmr12" w:hAnsi="cmr12"/>
+          <w:sz w:val="24"/>
+          <w:szCs w:val="24"/>
+        </w:rPr>
+        <w:t>mechanisms in geometric/statistic solutions work</w:t>
+      </w:r>
+      <w:r>
+        <w:rPr>
+          <w:rFonts w:ascii="cmr12" w:hAnsi="cmr12"/>
+          <w:sz w:val="24"/>
+          <w:szCs w:val="24"/>
+        </w:rPr>
+        <w:t xml:space="preserve">, </w:t>
+      </w:r>
+      <w:r>
+        <w:rPr>
+          <w:rFonts w:ascii="cmr12" w:hAnsi="cmr12"/>
+          <w:sz w:val="24"/>
+          <w:szCs w:val="24"/>
+        </w:rPr>
+        <w:t>such that</w:t>
+      </w:r>
+      <w:r>
+        <w:rPr>
+          <w:rFonts w:ascii="cmr12" w:hAnsi="cmr12"/>
+          <w:sz w:val="24"/>
+          <w:szCs w:val="24"/>
+        </w:rPr>
+        <w:t xml:space="preserve"> they can</w:t>
+      </w:r>
+      <w:r>
+        <w:rPr>
+          <w:rFonts w:ascii="cmr12" w:hAnsi="cmr12"/>
+          <w:sz w:val="24"/>
+          <w:szCs w:val="24"/>
+        </w:rPr>
+        <w:t xml:space="preserve"> be</w:t>
+      </w:r>
+      <w:r>
+        <w:rPr>
+          <w:rFonts w:ascii="cmr12" w:hAnsi="cmr12"/>
+          <w:sz w:val="24"/>
+          <w:szCs w:val="24"/>
+        </w:rPr>
+        <w:t xml:space="preserve"> </w:t>
+      </w:r>
+      <w:r>
+        <w:rPr>
+          <w:rFonts w:ascii="cmr12" w:hAnsi="cmr12"/>
+          <w:sz w:val="24"/>
+          <w:szCs w:val="24"/>
+        </w:rPr>
+        <w:t>simulated</w:t>
+      </w:r>
+      <w:r>
+        <w:rPr>
+          <w:rFonts w:ascii="cmr12" w:hAnsi="cmr12"/>
+          <w:sz w:val="24"/>
+          <w:szCs w:val="24"/>
+        </w:rPr>
+        <w:t xml:space="preserve"> </w:t>
+      </w:r>
+      <w:r>
+        <w:rPr>
+          <w:rFonts w:ascii="cmr12" w:hAnsi="cmr12"/>
+          <w:sz w:val="24"/>
+          <w:szCs w:val="24"/>
+        </w:rPr>
+        <w:t xml:space="preserve">in the organization of </w:t>
+      </w:r>
+      <w:r>
+        <w:rPr>
+          <w:rFonts w:ascii="cmr12" w:hAnsi="cmr12"/>
+          <w:sz w:val="24"/>
+          <w:szCs w:val="24"/>
+        </w:rPr>
+        <w:t>Deep Learning</w:t>
+      </w:r>
+      <w:r>
+        <w:rPr>
+          <w:rFonts w:ascii="cmr12" w:hAnsi="cmr12"/>
+          <w:sz w:val="24"/>
+          <w:szCs w:val="24"/>
+        </w:rPr>
+        <w:t xml:space="preserve"> algorithms</w:t>
+      </w:r>
+      <w:r>
+        <w:rPr>
+          <w:rFonts w:ascii="cmr12" w:hAnsi="cmr12"/>
+          <w:sz w:val="24"/>
+          <w:szCs w:val="24"/>
+        </w:rPr>
+        <w:t xml:space="preserve">. </w:t>
       </w:r>
     </w:p>
     <w:p>
@@ -7960,7 +8189,7 @@
       </w:pPr>
       <w:r>
         <w:rPr>
-          <w:rFonts w:ascii="Helvetica" w:hAnsi="Helvetica" w:cs="Helvetica"/>
+          <w:rFonts w:ascii="cmr12" w:hAnsi="cmr12" w:cs="Helvetica"/>
           <w:noProof/>
         </w:rPr>
         <w:drawing>
@@ -8032,96 +8261,68 @@
       <w:r>
         <w:rPr>
           <w:rFonts w:ascii="cmr12" w:hAnsi="cmr12" w:cs="cmr12"/>
-          <w:sz w:val="22"/>
-          <w:szCs w:val="22"/>
         </w:rPr>
         <w:t xml:space="preserve">Simple recurrent neural network computes output by taking previous output </w:t>
       </w:r>
       <w:r>
         <w:rPr>
-          <w:rFonts w:ascii="cmbx10" w:hAnsi="cmbx10" w:cs="cmbx10"/>
-          <w:sz w:val="22"/>
-          <w:szCs w:val="22"/>
+          <w:rFonts w:ascii="cmbx12" w:hAnsi="cmbx12" w:cs="cmbx10"/>
         </w:rPr>
         <w:t>h</w:t>
       </w:r>
       <w:r>
         <w:rPr>
-          <w:rFonts w:ascii="cmr10" w:hAnsi="cmr10" w:cs="cmr10"/>
-          <w:sz w:val="22"/>
-          <w:szCs w:val="22"/>
+          <w:rFonts w:ascii="cmr12" w:hAnsi="cmr12" w:cs="cmr10"/>
         </w:rPr>
         <w:t xml:space="preserve"> and current input </w:t>
       </w:r>
       <w:r>
         <w:rPr>
-          <w:rFonts w:ascii="cmbx10" w:hAnsi="cmbx10" w:cs="cmbx10"/>
-          <w:sz w:val="22"/>
-          <w:szCs w:val="22"/>
+          <w:rFonts w:ascii="cmbx12" w:hAnsi="cmbx12" w:cs="cmbx10"/>
         </w:rPr>
         <w:t>x</w:t>
       </w:r>
       <w:r>
         <w:rPr>
           <w:rFonts w:ascii="cmr12" w:hAnsi="cmr12" w:cs="cmr12"/>
-          <w:sz w:val="22"/>
-          <w:szCs w:val="22"/>
         </w:rPr>
         <w:t xml:space="preserve">. To solve vanishing gradient problem, usual LSTM cell along with input </w:t>
       </w:r>
       <w:r>
         <w:rPr>
-          <w:rFonts w:ascii="cmbx10" w:hAnsi="cmbx10" w:cs="cmbx10"/>
-          <w:sz w:val="22"/>
-          <w:szCs w:val="22"/>
+          <w:rFonts w:ascii="cmbx12" w:hAnsi="cmbx12" w:cs="cmbx10"/>
         </w:rPr>
         <w:t>x</w:t>
       </w:r>
       <w:r>
         <w:rPr>
           <w:rFonts w:ascii="cmr12" w:hAnsi="cmr12" w:cs="cmr12"/>
-          <w:sz w:val="22"/>
-          <w:szCs w:val="22"/>
         </w:rPr>
         <w:t xml:space="preserve"> and </w:t>
       </w:r>
       <w:r>
         <w:rPr>
           <w:rFonts w:ascii="cmbx12" w:hAnsi="cmbx12" w:cs="cmbx12"/>
-          <w:sz w:val="22"/>
-          <w:szCs w:val="22"/>
         </w:rPr>
         <w:t>h</w:t>
       </w:r>
       <w:r>
         <w:rPr>
           <w:rFonts w:ascii="cmr12" w:hAnsi="cmr12" w:cs="cmr12"/>
-          <w:sz w:val="22"/>
-          <w:szCs w:val="22"/>
         </w:rPr>
         <w:t xml:space="preserve"> previous hidden states, also takes </w:t>
       </w:r>
       <w:r>
         <w:rPr>
-          <w:rFonts w:ascii="cmbx10" w:hAnsi="cmbx10" w:cs="cmbx10"/>
-          <w:sz w:val="22"/>
-          <w:szCs w:val="22"/>
+          <w:rFonts w:ascii="cmr12" w:hAnsi="cmr12" w:cs="cmbx10"/>
         </w:rPr>
         <w:t>m</w:t>
       </w:r>
       <w:r>
         <w:rPr>
           <w:rFonts w:ascii="cmr12" w:hAnsi="cmr12" w:cs="cmr12"/>
-          <w:sz w:val="22"/>
-          <w:szCs w:val="22"/>
-        </w:rPr>
-        <w:t xml:space="preserve"> memory data from previous time step. Intuitively, LSTM learns when to remember and forget information</w:t>
-      </w:r>
-      <w:r>
-        <w:rPr>
-          <w:rFonts w:ascii="cmr12" w:hAnsi="cmr12" w:cs="cmr12"/>
-        </w:rPr>
-        <w:t>.  +        </w:rPr>
+        <w:t xml:space="preserve"> memory data from previous time step. Intuitively, LSTM learns when to remember and forget information.     </w:t>
       </w:r>
@@ -8307,19 +8508,17 @@
         <w:rPr>
           <w:rFonts w:ascii="cmr12" w:hAnsi="cmr12" w:cs="cmr12"/>
           <w:noProof/>
-          <w:sz w:val="22"/>
-          <w:szCs w:val="22"/>
         </w:rPr>
         <mc:AlternateContent>
           <mc:Choice Requires="wps">
             <w:drawing>
-              <wp:anchor distT="0" distB="0" distL="114300" distR="114300" simplePos="0" relativeHeight="251659264" behindDoc="0" locked="0" layoutInCell="1" allowOverlap="1" wp14:anchorId="3EAEF365" wp14:editId="5BA7A722">
+              <wp:anchor distT="0" distB="0" distL="114300" distR="114300" simplePos="0" relativeHeight="251659264" behindDoc="0" locked="0" layoutInCell="1" allowOverlap="1" wp14:anchorId="3EAEF365" wp14:editId="69D8AE8D">
                 <wp:simplePos x="0" y="0"/>
                 <wp:positionH relativeFrom="column">
                   <wp:posOffset>2057400</wp:posOffset>
                 </wp:positionH>
                 <wp:positionV relativeFrom="paragraph">
-                  <wp:posOffset>852170</wp:posOffset>
+                  <wp:posOffset>1188720</wp:posOffset>
                 </wp:positionV>
                 <wp:extent cx="2171700" cy="1257300"/>
                 <wp:effectExtent l="0" t="0" r="0" b="12700"/>
@@ -9011,7 +9210,7 @@
           </mc:Choice>
           <mc:Fallback>
             <w:pict>
-              <v:shape id="Text Box 1" o:spid="_x0000_s1027" type="#_x0000_t202" style="position:absolute;left:0;text-align:left;margin-left:162pt;margin-top:67.1pt;width:171pt;height:99pt;z-index:251659264;visibility:visible;mso-wrap-style:square;mso-width-percent:0;mso-height-percent:0;mso-wrap-distance-left:9pt;mso-wrap-distance-top:0;mso-wrap-distance-right:9pt;mso-wrap-distance-bottom:0;mso-position-horizontal:absolute;mso-position-horizontal-relative:text;mso-position-vertical:absolute;mso-position-vertical-relative:text;mso-width-percent:0;mso-height-percent:0;mso-width-relative:margin;mso-height-relative:margin;v-text-anchor:top" o:gfxdata="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" filled="f" stroked="f">
+              <v:shape id="Text Box 1" o:spid="_x0000_s1027" type="#_x0000_t202" style="position:absolute;left:0;text-align:left;margin-left:162pt;margin-top:93.6pt;width:171pt;height:99pt;z-index:251659264;visibility:visible;mso-wrap-style:square;mso-width-percent:0;mso-height-percent:0;mso-wrap-distance-left:9pt;mso-wrap-distance-top:0;mso-wrap-distance-right:9pt;mso-wrap-distance-bottom:0;mso-position-horizontal:absolute;mso-position-horizontal-relative:text;mso-position-vertical:absolute;mso-position-vertical-relative:text;mso-width-percent:0;mso-height-percent:0;mso-width-relative:margin;mso-height-relative:margin;v-text-anchor:top" o:gfxdata="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" filled="f" stroked="f">
                 <v:textbox>
                   <w:txbxContent>
                     <w:p>
@@ -9649,27 +9848,29 @@
       <w:r>
         <w:rPr>
           <w:rFonts w:ascii="cmr12" w:hAnsi="cmr12" w:cs="cmr12"/>
+        </w:rPr>
+        <w:t>LSTM model contains an input gate, a neuron with self-recurrent connection, a forget gate and an output gate.</w:t>
+      </w:r>
+      <w:r>
+        <w:rPr>
+          <w:rStyle w:val="FootnoteReference"/>
+          <w:rFonts w:ascii="cmr12" w:hAnsi="cmr12" w:cs="cmr12"/>
+        </w:rPr>
+        <w:footnoteReference w:id="1"/>
+      </w:r>
+      <w:r>
+        <w:rPr>
+          <w:rFonts w:ascii="cmr12" w:hAnsi="cmr12" w:cs="cmr12"/>
+        </w:rPr>
+        <w:t xml:space="preserve"> Self-recurrent connection is responsible for storing the information of previous time step. Input Gate alters the memory state of the current cell and output gate affects future cells. Forget Gate decides when to remember or forget the previous information. The computation is done as follows</w:t>
+      </w:r>
+      <w:r>
+        <w:rPr>
+          <w:rFonts w:ascii="cmr12" w:hAnsi="cmr12" w:cs="cmr12"/>
           <w:sz w:val="22"/>
           <w:szCs w:val="22"/>
         </w:rPr>
-        <w:t>LSTM model contains an input gate, a neuron with self-recurrent connection, a forget gate and an output gate.</w:t>
-      </w:r>
-      <w:r>
-        <w:rPr>
-          <w:rStyle w:val="FootnoteReference"/>
-          <w:rFonts w:ascii="cmr12" w:hAnsi="cmr12" w:cs="cmr12"/>
-          <w:sz w:val="22"/>
-          <w:szCs w:val="22"/>
-        </w:rPr>
-        <w:footnoteReference w:id="1"/>
-      </w:r>
-      <w:r>
-        <w:rPr>
-          <w:rFonts w:ascii="cmr12" w:hAnsi="cmr12" w:cs="cmr12"/>
-          <w:sz w:val="22"/>
-          <w:szCs w:val="22"/>
-        </w:rPr>
-        <w:t xml:space="preserve"> Self-recurrent connection is responsible for storing the information of previous time step. Input Gate alters the memory state of the current cell and output gate affects future cells. Forget Gate decides when to remember or forget the previous information. The computation is done as follows. </w:t>
+        <w:t xml:space="preserve">. </w:t>
       </w:r>
     </w:p>
     <w:p>
@@ -9890,18 +10091,29 @@
           <w:szCs w:val="22"/>
         </w:rPr>
       </w:pPr>
-      <w:r>
-        <w:rPr>
-          <w:rFonts w:ascii="cmr12" w:hAnsi="cmr12" w:cs="cmr12"/>
-          <w:sz w:val="22"/>
+    </w:p>
+    <w:p>
+      <w:pPr>
+        <w:widowControl w:val="0"/>
+        <w:autoSpaceDE w:val="0"/>
+        <w:autoSpaceDN w:val="0"/>
+        <w:adjustRightInd w:val="0"/>
+        <w:spacing w:line="276" w:lineRule="auto"/>
+        <w:rPr>
+          <w:rFonts w:ascii="cmr12" w:hAnsi="cmr12" w:cs="cmr12"/>
           <w:szCs w:val="22"/>
         </w:rPr>
+      </w:pPr>
+      <w:r>
+        <w:rPr>
+          <w:rFonts w:ascii="cmr12" w:hAnsi="cmr12" w:cs="cmr12"/>
+          <w:szCs w:val="22"/>
+        </w:rPr>
         <w:t>Where</w:t>
       </w:r>
       <w:r>
         <w:rPr>
           <w:rFonts w:ascii="cmbx10" w:hAnsi="cmbx10" w:cs="cmbx10"/>
-          <w:sz w:val="22"/>
           <w:szCs w:val="22"/>
         </w:rPr>
         <w:t xml:space="preserve"> H = [I</w:t>
@@ -9909,7 +10121,6 @@
       <w:r>
         <w:rPr>
           <w:rFonts w:ascii="cmbx10" w:hAnsi="cmbx10" w:cs="cmbx10"/>
-          <w:sz w:val="22"/>
           <w:szCs w:val="22"/>
           <w:vertAlign w:val="subscript"/>
         </w:rPr>
@@ -9918,7 +10129,6 @@
       <w:r>
         <w:rPr>
           <w:rFonts w:ascii="cmr10" w:hAnsi="cmr10" w:cs="cmr10"/>
-          <w:sz w:val="22"/>
           <w:szCs w:val="22"/>
         </w:rPr>
         <w:t xml:space="preserve">, </w:t>
@@ -9926,7 +10136,6 @@
       <w:r>
         <w:rPr>
           <w:rFonts w:ascii="cmbx10" w:hAnsi="cmbx10" w:cs="cmbx10"/>
-          <w:sz w:val="22"/>
           <w:szCs w:val="22"/>
         </w:rPr>
         <w:t>h]</w:t>
@@ -9934,7 +10143,6 @@
       <w:r>
         <w:rPr>
           <w:rFonts w:ascii="cmr10" w:hAnsi="cmr10" w:cs="cmr10"/>
-          <w:sz w:val="22"/>
           <w:szCs w:val="22"/>
         </w:rPr>
         <w:t>,</w:t>
@@ -9942,7 +10150,6 @@
       <w:r>
         <w:rPr>
           <w:rFonts w:ascii="cmr12" w:hAnsi="cmr12" w:cs="cmr12"/>
-          <w:sz w:val="22"/>
           <w:szCs w:val="22"/>
         </w:rPr>
         <w:t xml:space="preserve"> </w:t>
@@ -9950,7 +10157,6 @@
       <w:r>
         <w:rPr>
           <w:rFonts w:ascii="cmbx10" w:hAnsi="cmbx10" w:cs="cmbx10"/>
-          <w:sz w:val="22"/>
           <w:szCs w:val="22"/>
         </w:rPr>
         <w:t>h</w:t>
@@ -9958,7 +10164,6 @@
       <w:r>
         <w:rPr>
           <w:rFonts w:ascii="cmr12" w:hAnsi="cmr12" w:cs="cmr12"/>
-          <w:sz w:val="22"/>
           <w:szCs w:val="22"/>
         </w:rPr>
         <w:t xml:space="preserve"> is the hidden output of previous cell, </w:t>
@@ -9966,7 +10171,6 @@
       <w:r>
         <w:rPr>
           <w:rFonts w:ascii="cmbx10" w:hAnsi="cmbx10" w:cs="cmbx10"/>
-          <w:sz w:val="22"/>
           <w:szCs w:val="22"/>
         </w:rPr>
         <w:t>m</w:t>
@@ -9974,7 +10178,6 @@
       <w:r>
         <w:rPr>
           <w:rFonts w:ascii="cmr12" w:hAnsi="cmr12" w:cs="cmr12"/>
-          <w:sz w:val="22"/>
           <w:szCs w:val="22"/>
         </w:rPr>
         <w:t xml:space="preserve"> is the memory output and </w:t>
@@ -9982,7 +10185,6 @@
       <w:r>
         <w:rPr>
           <w:rFonts w:ascii="cmbx10" w:hAnsi="cmbx10" w:cs="cmbx10"/>
-          <w:sz w:val="22"/>
           <w:szCs w:val="22"/>
         </w:rPr>
         <w:t>W</w:t>
@@ -9990,7 +10192,6 @@
       <w:r>
         <w:rPr>
           <w:rFonts w:ascii="cmr12" w:hAnsi="cmr12" w:cs="cmr12"/>
-          <w:sz w:val="22"/>
           <w:szCs w:val="22"/>
         </w:rPr>
         <w:t xml:space="preserve"> =[</w:t>
@@ -9998,7 +10199,6 @@
       <w:r>
         <w:rPr>
           <w:rFonts w:ascii="cmbx10" w:hAnsi="cmbx10" w:cs="cmbx10"/>
-          <w:sz w:val="22"/>
           <w:szCs w:val="22"/>
         </w:rPr>
         <w:t>W</w:t>
@@ -10006,7 +10206,6 @@
       <w:r>
         <w:rPr>
           <w:rFonts w:ascii="cmbx10" w:hAnsi="cmbx10" w:cs="cmbx10"/>
-          <w:sz w:val="22"/>
           <w:szCs w:val="22"/>
           <w:vertAlign w:val="superscript"/>
         </w:rPr>
@@ -10015,7 +10214,6 @@
       <w:r>
         <w:rPr>
           <w:rFonts w:ascii="cmr10" w:hAnsi="cmr10" w:cs="cmr10"/>
-          <w:sz w:val="22"/>
           <w:szCs w:val="22"/>
         </w:rPr>
         <w:t>,</w:t>
@@ -10023,7 +10221,6 @@
       <w:r>
         <w:rPr>
           <w:rFonts w:ascii="cmbx10" w:hAnsi="cmbx10" w:cs="cmbx10"/>
-          <w:sz w:val="22"/>
           <w:szCs w:val="22"/>
         </w:rPr>
         <w:t xml:space="preserve"> </w:t>
@@ -10032,7 +10229,6 @@
       <w:r>
         <w:rPr>
           <w:rFonts w:ascii="cmbx10" w:hAnsi="cmbx10" w:cs="cmbx10"/>
-          <w:sz w:val="22"/>
           <w:szCs w:val="22"/>
         </w:rPr>
         <w:t>W</w:t>
@@ -10040,7 +10236,6 @@
       <w:r>
         <w:rPr>
           <w:rFonts w:ascii="cmbx10" w:hAnsi="cmbx10" w:cs="cmbx10"/>
-          <w:sz w:val="22"/>
           <w:szCs w:val="22"/>
           <w:vertAlign w:val="superscript"/>
         </w:rPr>
@@ -10050,7 +10245,6 @@
       <w:r>
         <w:rPr>
           <w:rFonts w:ascii="cmr10" w:hAnsi="cmr10" w:cs="cmr10"/>
-          <w:sz w:val="22"/>
           <w:szCs w:val="22"/>
         </w:rPr>
         <w:t>,</w:t>
@@ -10058,7 +10252,6 @@
       <w:r>
         <w:rPr>
           <w:rFonts w:ascii="cmbx10" w:hAnsi="cmbx10" w:cs="cmbx10"/>
-          <w:sz w:val="22"/>
           <w:szCs w:val="22"/>
         </w:rPr>
         <w:t xml:space="preserve"> </w:t>
@@ -10067,7 +10260,6 @@
       <w:r>
         <w:rPr>
           <w:rFonts w:ascii="cmbx10" w:hAnsi="cmbx10" w:cs="cmbx10"/>
-          <w:sz w:val="22"/>
           <w:szCs w:val="22"/>
         </w:rPr>
         <w:t>W</w:t>
@@ -10075,7 +10267,6 @@
       <w:r>
         <w:rPr>
           <w:rFonts w:ascii="cmbx10" w:hAnsi="cmbx10" w:cs="cmbx10"/>
-          <w:sz w:val="22"/>
           <w:szCs w:val="22"/>
           <w:vertAlign w:val="superscript"/>
         </w:rPr>
@@ -10085,7 +10276,6 @@
       <w:r>
         <w:rPr>
           <w:rFonts w:ascii="cmr10" w:hAnsi="cmr10" w:cs="cmr10"/>
-          <w:sz w:val="22"/>
           <w:szCs w:val="22"/>
         </w:rPr>
         <w:t>,</w:t>
@@ -10093,7 +10283,6 @@
       <w:r>
         <w:rPr>
           <w:rFonts w:ascii="cmbx10" w:hAnsi="cmbx10" w:cs="cmbx10"/>
-          <w:sz w:val="22"/>
           <w:szCs w:val="22"/>
         </w:rPr>
         <w:t xml:space="preserve"> </w:t>
@@ -10102,7 +10291,6 @@
       <w:r>
         <w:rPr>
           <w:rFonts w:ascii="cmbx10" w:hAnsi="cmbx10" w:cs="cmbx10"/>
-          <w:sz w:val="22"/>
           <w:szCs w:val="22"/>
         </w:rPr>
         <w:t>W</w:t>
@@ -10110,7 +10298,6 @@
       <w:r>
         <w:rPr>
           <w:rFonts w:ascii="cmbx10" w:hAnsi="cmbx10" w:cs="cmbx10"/>
-          <w:sz w:val="22"/>
           <w:szCs w:val="22"/>
           <w:vertAlign w:val="superscript"/>
         </w:rPr>
@@ -10120,7 +10307,6 @@
       <w:r>
         <w:rPr>
           <w:rFonts w:ascii="cmr12" w:hAnsi="cmr12" w:cs="cmr12"/>
-          <w:sz w:val="22"/>
           <w:szCs w:val="22"/>
         </w:rPr>
         <w:t>] is the weight matrix to train. (</w:t>
@@ -10129,20 +10315,13 @@
         <w:rPr>
           <w:rFonts w:ascii="Times New Roman" w:hAnsi="Times New Roman" w:cs="Times New Roman"/>
           <w:color w:val="353535"/>
-        </w:rPr>
-        <w:t>σ</w:t>
-      </w:r>
-      <w:r>
-        <w:rPr>
-          <w:rFonts w:ascii="Times New Roman" w:hAnsi="Times New Roman" w:cs="Times New Roman"/>
-          <w:color w:val="353535"/>
-        </w:rPr>
-        <w:t xml:space="preserve"> - </w:t>
-      </w:r>
-      <w:r>
-        <w:rPr>
-          <w:rFonts w:ascii="cmr12" w:hAnsi="cmr12" w:cs="cmr12"/>
-          <w:sz w:val="22"/>
+          <w:sz w:val="28"/>
+        </w:rPr>
+        <w:t xml:space="preserve">σ - </w:t>
+      </w:r>
+      <w:r>
+        <w:rPr>
+          <w:rFonts w:ascii="cmr12" w:hAnsi="cmr12" w:cs="cmr12"/>
           <w:szCs w:val="22"/>
         </w:rPr>
         <w:t xml:space="preserve">sigmoid function, </w:t>
@@ -10151,7 +10330,6 @@
       <w:r>
         <w:rPr>
           <w:rFonts w:ascii="cmr12" w:hAnsi="cmr12" w:cs="cmr12"/>
-          <w:sz w:val="22"/>
           <w:szCs w:val="22"/>
         </w:rPr>
         <w:t>tanh</w:t>
@@ -10160,7 +10338,6 @@
       <w:r>
         <w:rPr>
           <w:rFonts w:ascii="cmr12" w:hAnsi="cmr12" w:cs="cmr12"/>
-          <w:sz w:val="22"/>
           <w:szCs w:val="22"/>
         </w:rPr>
         <w:t xml:space="preserve"> - tangent function and </w:t>
@@ -10169,22 +10346,13 @@
         <w:rPr>
           <w:rFonts w:ascii="Cambria" w:hAnsi="Cambria" w:cs="Cambria"/>
           <w:color w:val="353535"/>
-          <w:sz w:val="18"/>
-        </w:rPr>
-        <w:t>⊙</w:t>
-      </w:r>
-      <w:r>
-        <w:rPr>
-          <w:rFonts w:ascii="Cambria" w:hAnsi="Cambria" w:cs="Cambria"/>
-          <w:color w:val="353535"/>
-          <w:sz w:val="18"/>
-        </w:rPr>
-        <w:t xml:space="preserve"> </w:t>
-      </w:r>
-      <w:r>
-        <w:rPr>
-          <w:rFonts w:ascii="cmr12" w:hAnsi="cmr12" w:cs="cmr12"/>
-          <w:sz w:val="22"/>
+          <w:sz w:val="20"/>
+        </w:rPr>
+        <w:t xml:space="preserve">⊙ </w:t>
+      </w:r>
+      <w:r>
+        <w:rPr>
+          <w:rFonts w:ascii="cmr12" w:hAnsi="cmr12" w:cs="cmr12"/>
           <w:szCs w:val="22"/>
         </w:rPr>
         <w:t>component wise multiplication)</w:t>
@@ -10211,6 +10379,12 @@
           <w:szCs w:val="22"/>
         </w:rPr>
         <w:br/>
+      </w:r>
+      <w:r>
+        <w:rPr>
+          <w:rFonts w:ascii="cmr12" w:hAnsi="cmr12" w:cs="cmr12"/>
+          <w:szCs w:val="22"/>
+        </w:rPr>
         <w:t xml:space="preserve">Variation of LSTM called Gated Recurrent Unit (GRU) was proposed that achieves slightly better performance. Using same fashion of connecting gates or introducing new inner cells, genetic algorithm generated three mutations (JZ1, JZ2 and JZ3), which outperform LSTM and GRU. For simplicity we will concentrate the scope of our project only on LSTM cells. </w:t>
       </w:r>
     </w:p>
@@ -10270,15 +10444,11 @@
         <w:jc w:val="both"/>
         <w:rPr>
           <w:rFonts w:ascii="cmr12" w:hAnsi="cmr12" w:cs="cmr12"/>
-          <w:sz w:val="22"/>
-          <w:szCs w:val="22"/>
-        </w:rPr>
-      </w:pPr>
-      <w:r>
-        <w:rPr>
-          <w:rFonts w:ascii="cmr12" w:hAnsi="cmr12" w:cs="cmr12"/>
-          <w:sz w:val="22"/>
-          <w:szCs w:val="22"/>
+        </w:rPr>
+      </w:pPr>
+      <w:r>
+        <w:rPr>
+          <w:rFonts w:ascii="cmr12" w:hAnsi="cmr12" w:cs="cmr12"/>
         </w:rPr>
         <w:t xml:space="preserve">Grid Long Short-Term Memory is a recurrent neural network of LSTM cells arranged in multidimensional grid that processes input such as vectors, images videos or MRI </w:t>
       </w:r>
@@ -10286,8 +10456,6 @@
       <w:r>
         <w:rPr>
           <w:rFonts w:ascii="cmr12" w:hAnsi="cmr12" w:cs="cmr12"/>
-          <w:sz w:val="22"/>
-          <w:szCs w:val="22"/>
         </w:rPr>
         <w:t>scans</w:t>
       </w:r>
@@ -10295,8 +10463,6 @@
       <w:r>
         <w:rPr>
           <w:rFonts w:ascii="cmr12" w:hAnsi="cmr12" w:cs="cmr12"/>
-          <w:sz w:val="22"/>
-          <w:szCs w:val="22"/>
         </w:rPr>
         <w:t>. Like multidimensional recurrent neural networks, model takes an input a data from the input dimension and hidden outputs of previous cells per each sequential dimension. At each step, each cell produces an output along each dimension for next steps including the final output.</w:t>
       </w:r>
@@ -10596,15 +10762,11 @@
         <w:jc w:val="both"/>
         <w:rPr>
           <w:rFonts w:ascii="cmr12" w:hAnsi="cmr12" w:cs="cmr12"/>
-          <w:sz w:val="22"/>
-          <w:szCs w:val="22"/>
-        </w:rPr>
-      </w:pPr>
-      <w:r>
-        <w:rPr>
-          <w:rFonts w:ascii="cmr12" w:hAnsi="cmr12" w:cs="cmr12"/>
-          <w:sz w:val="22"/>
-          <w:szCs w:val="22"/>
+        </w:rPr>
+      </w:pPr>
+      <w:r>
+        <w:rPr>
+          <w:rFonts w:ascii="cmr12" w:hAnsi="cmr12" w:cs="cmr12"/>
         </w:rPr>
         <w:t xml:space="preserve">Unlike RNN or LSTM, </w:t>
       </w:r>
@@ -10612,8 +10774,6 @@
       <w:r>
         <w:rPr>
           <w:rFonts w:ascii="cmr12" w:hAnsi="cmr12" w:cs="cmr12"/>
-          <w:sz w:val="22"/>
-          <w:szCs w:val="22"/>
         </w:rPr>
         <w:t>GridLSTM</w:t>
       </w:r>
@@ -10621,8 +10781,6 @@
       <w:r>
         <w:rPr>
           <w:rFonts w:ascii="cmr12" w:hAnsi="cmr12" w:cs="cmr12"/>
-          <w:sz w:val="22"/>
-          <w:szCs w:val="22"/>
         </w:rPr>
         <w:t xml:space="preserve"> cell called block takes from each dimension (</w:t>
       </w:r>
@@ -10630,16 +10788,12 @@
       <w:r>
         <w:rPr>
           <w:rFonts w:ascii="cmbx10" w:hAnsi="cmbx10" w:cs="cmbx10"/>
-          <w:sz w:val="22"/>
-          <w:szCs w:val="22"/>
         </w:rPr>
         <w:t>h</w:t>
       </w:r>
       <w:r>
         <w:rPr>
           <w:rFonts w:ascii="cmbx10" w:hAnsi="cmbx10" w:cs="cmbx10"/>
-          <w:sz w:val="22"/>
-          <w:szCs w:val="22"/>
           <w:vertAlign w:val="superscript"/>
         </w:rPr>
         <w:t>'</w:t>
@@ -10647,8 +10801,6 @@
       <w:r>
         <w:rPr>
           <w:rFonts w:ascii="cmr12" w:hAnsi="cmr12" w:cs="cmr12"/>
-          <w:sz w:val="22"/>
-          <w:szCs w:val="22"/>
           <w:vertAlign w:val="subscript"/>
         </w:rPr>
         <w:t>k</w:t>
@@ -10657,8 +10809,6 @@
       <w:r>
         <w:rPr>
           <w:rFonts w:ascii="cmr12" w:hAnsi="cmr12" w:cs="cmr12"/>
-          <w:sz w:val="22"/>
-          <w:szCs w:val="22"/>
         </w:rPr>
         <w:t xml:space="preserve">, </w:t>
       </w:r>
@@ -10666,16 +10816,12 @@
       <w:r>
         <w:rPr>
           <w:rFonts w:ascii="cmbx10" w:hAnsi="cmbx10" w:cs="cmbx10"/>
-          <w:sz w:val="22"/>
-          <w:szCs w:val="22"/>
         </w:rPr>
         <w:t>m</w:t>
       </w:r>
       <w:r>
         <w:rPr>
           <w:rFonts w:ascii="cmbx10" w:hAnsi="cmbx10" w:cs="cmbx10"/>
-          <w:sz w:val="22"/>
-          <w:szCs w:val="22"/>
           <w:vertAlign w:val="superscript"/>
         </w:rPr>
         <w:t>'</w:t>
@@ -10683,8 +10829,6 @@
       <w:r>
         <w:rPr>
           <w:rFonts w:ascii="cmr12" w:hAnsi="cmr12" w:cs="cmr12"/>
-          <w:sz w:val="22"/>
-          <w:szCs w:val="22"/>
           <w:vertAlign w:val="subscript"/>
         </w:rPr>
         <w:t>k</w:t>
@@ -10693,8 +10837,6 @@
       <w:r>
         <w:rPr>
           <w:rFonts w:ascii="cmr12" w:hAnsi="cmr12" w:cs="cmr12"/>
-          <w:sz w:val="22"/>
-          <w:szCs w:val="22"/>
         </w:rPr>
         <w:t xml:space="preserve">) (including input) and correspondingly processes outputs. For each k of n dimensions, block computes.  </w:t>
       </w:r>
@@ -11020,31 +11162,23 @@
         <w:jc w:val="both"/>
         <w:rPr>
           <w:rFonts w:ascii="cmr12" w:hAnsi="cmr12" w:cs="cmr12"/>
-          <w:sz w:val="22"/>
-          <w:szCs w:val="22"/>
-        </w:rPr>
-      </w:pPr>
-      <w:r>
-        <w:rPr>
-          <w:rFonts w:ascii="cmr12" w:hAnsi="cmr12" w:cs="cmr12"/>
-          <w:sz w:val="22"/>
-          <w:szCs w:val="22"/>
+        </w:rPr>
+      </w:pPr>
+      <w:r>
+        <w:rPr>
+          <w:rFonts w:ascii="cmr12" w:hAnsi="cmr12" w:cs="cmr12"/>
         </w:rPr>
         <w:t>Where</w:t>
       </w:r>
       <w:r>
         <w:rPr>
           <w:rFonts w:ascii="cmbx10" w:hAnsi="cmbx10" w:cs="cmbx10"/>
-          <w:sz w:val="22"/>
-          <w:szCs w:val="22"/>
         </w:rPr>
         <w:t xml:space="preserve"> H = [h</w:t>
       </w:r>
       <w:r>
         <w:rPr>
           <w:rFonts w:ascii="cmbx10" w:hAnsi="cmbx10" w:cs="cmbx10"/>
-          <w:sz w:val="22"/>
-          <w:szCs w:val="22"/>
           <w:vertAlign w:val="subscript"/>
         </w:rPr>
         <w:t>1</w:t>
@@ -11052,24 +11186,18 @@
       <w:r>
         <w:rPr>
           <w:rFonts w:ascii="cmr10" w:hAnsi="cmr10" w:cs="cmr10"/>
-          <w:sz w:val="22"/>
-          <w:szCs w:val="22"/>
         </w:rPr>
         <w:t xml:space="preserve">, </w:t>
       </w:r>
       <w:r>
         <w:rPr>
           <w:rFonts w:ascii="cmbx10" w:hAnsi="cmbx10" w:cs="cmbx10"/>
-          <w:sz w:val="22"/>
-          <w:szCs w:val="22"/>
         </w:rPr>
         <w:t>h</w:t>
       </w:r>
       <w:r>
         <w:rPr>
           <w:rFonts w:ascii="cmbx10" w:hAnsi="cmbx10" w:cs="cmbx10"/>
-          <w:sz w:val="22"/>
-          <w:szCs w:val="22"/>
           <w:vertAlign w:val="subscript"/>
         </w:rPr>
         <w:t>2</w:t>
@@ -11077,8 +11205,6 @@
       <w:r>
         <w:rPr>
           <w:rFonts w:ascii="cmr10" w:hAnsi="cmr10" w:cs="cmr10"/>
-          <w:sz w:val="22"/>
-          <w:szCs w:val="22"/>
         </w:rPr>
         <w:t xml:space="preserve">, </w:t>
       </w:r>
@@ -11086,8 +11212,6 @@
       <w:r>
         <w:rPr>
           <w:rFonts w:ascii="cmr10" w:hAnsi="cmr10" w:cs="cmr10"/>
-          <w:sz w:val="22"/>
-          <w:szCs w:val="22"/>
         </w:rPr>
         <w:t>... ,</w:t>
       </w:r>
@@ -11095,8 +11219,6 @@
       <w:r>
         <w:rPr>
           <w:rFonts w:ascii="cmr10" w:hAnsi="cmr10" w:cs="cmr10"/>
-          <w:sz w:val="22"/>
-          <w:szCs w:val="22"/>
         </w:rPr>
         <w:t xml:space="preserve"> </w:t>
       </w:r>
@@ -11104,16 +11226,12 @@
       <w:r>
         <w:rPr>
           <w:rFonts w:ascii="cmbx10" w:hAnsi="cmbx10" w:cs="cmbx10"/>
-          <w:sz w:val="22"/>
-          <w:szCs w:val="22"/>
         </w:rPr>
         <w:t>h</w:t>
       </w:r>
       <w:r>
         <w:rPr>
           <w:rFonts w:ascii="cmbx10" w:hAnsi="cmbx10" w:cs="cmbx10"/>
-          <w:sz w:val="22"/>
-          <w:szCs w:val="22"/>
           <w:vertAlign w:val="subscript"/>
         </w:rPr>
         <w:t>n</w:t>
@@ -11122,88 +11240,66 @@
       <w:r>
         <w:rPr>
           <w:rFonts w:ascii="cmbx10" w:hAnsi="cmbx10" w:cs="cmbx10"/>
-          <w:sz w:val="22"/>
-          <w:szCs w:val="22"/>
         </w:rPr>
         <w:t>]</w:t>
       </w:r>
       <w:r>
         <w:rPr>
           <w:rFonts w:ascii="cmr10" w:hAnsi="cmr10" w:cs="cmr10"/>
-          <w:sz w:val="22"/>
-          <w:szCs w:val="22"/>
         </w:rPr>
         <w:t>,</w:t>
       </w:r>
       <w:r>
         <w:rPr>
           <w:rFonts w:ascii="cmr12" w:hAnsi="cmr12" w:cs="cmr12"/>
-          <w:sz w:val="22"/>
-          <w:szCs w:val="22"/>
         </w:rPr>
         <w:t xml:space="preserve"> </w:t>
       </w:r>
       <w:r>
         <w:rPr>
           <w:rFonts w:ascii="cmbx10" w:hAnsi="cmbx10" w:cs="cmbx10"/>
-          <w:sz w:val="22"/>
-          <w:szCs w:val="22"/>
         </w:rPr>
         <w:t>h</w:t>
       </w:r>
       <w:r>
         <w:rPr>
           <w:rFonts w:ascii="cmr12" w:hAnsi="cmr12" w:cs="cmr12"/>
-          <w:sz w:val="22"/>
-          <w:szCs w:val="22"/>
         </w:rPr>
         <w:t xml:space="preserve"> is the hidden output, </w:t>
       </w:r>
       <w:r>
         <w:rPr>
           <w:rFonts w:ascii="cmbx10" w:hAnsi="cmbx10" w:cs="cmbx10"/>
-          <w:sz w:val="22"/>
-          <w:szCs w:val="22"/>
         </w:rPr>
         <w:t>m</w:t>
       </w:r>
       <w:r>
         <w:rPr>
           <w:rFonts w:ascii="cmr12" w:hAnsi="cmr12" w:cs="cmr12"/>
-          <w:sz w:val="22"/>
-          <w:szCs w:val="22"/>
         </w:rPr>
         <w:t xml:space="preserve"> is the memory output and </w:t>
       </w:r>
       <w:r>
         <w:rPr>
           <w:rFonts w:ascii="cmbx10" w:hAnsi="cmbx10" w:cs="cmbx10"/>
-          <w:sz w:val="22"/>
-          <w:szCs w:val="22"/>
         </w:rPr>
         <w:t>W</w:t>
       </w:r>
       <w:r>
         <w:rPr>
           <w:rFonts w:ascii="cmr12" w:hAnsi="cmr12" w:cs="cmr12"/>
-          <w:sz w:val="22"/>
-          <w:szCs w:val="22"/>
         </w:rPr>
         <w:t xml:space="preserve"> =[</w:t>
       </w:r>
       <w:r>
         <w:rPr>
           <w:rFonts w:ascii="cmbx10" w:hAnsi="cmbx10" w:cs="cmbx10"/>
-          <w:sz w:val="22"/>
-          <w:szCs w:val="22"/>
         </w:rPr>
         <w:t>W</w:t>
       </w:r>
       <w:r>
         <w:rPr>
           <w:rFonts w:ascii="cmbx10" w:hAnsi="cmbx10" w:cs="cmbx10"/>
-          <w:sz w:val="22"/>
-          <w:szCs w:val="22"/>
           <w:vertAlign w:val="superscript"/>
         </w:rPr>
         <w:t>u</w:t>
@@ -11211,16 +11307,12 @@
       <w:r>
         <w:rPr>
           <w:rFonts w:ascii="cmr10" w:hAnsi="cmr10" w:cs="cmr10"/>
-          <w:sz w:val="22"/>
-          <w:szCs w:val="22"/>
         </w:rPr>
         <w:t>,</w:t>
       </w:r>
       <w:r>
         <w:rPr>
           <w:rFonts w:ascii="cmbx10" w:hAnsi="cmbx10" w:cs="cmbx10"/>
-          <w:sz w:val="22"/>
-          <w:szCs w:val="22"/>
         </w:rPr>
         <w:t xml:space="preserve"> </w:t>
       </w:r>
@@ -11228,16 +11320,12 @@
       <w:r>
         <w:rPr>
           <w:rFonts w:ascii="cmbx10" w:hAnsi="cmbx10" w:cs="cmbx10"/>
-          <w:sz w:val="22"/>
-          <w:szCs w:val="22"/>
         </w:rPr>
         <w:t>W</w:t>
       </w:r>
       <w:r>
         <w:rPr>
           <w:rFonts w:ascii="cmbx10" w:hAnsi="cmbx10" w:cs="cmbx10"/>
-          <w:sz w:val="22"/>
-          <w:szCs w:val="22"/>
           <w:vertAlign w:val="superscript"/>
         </w:rPr>
         <w:t>f</w:t>
@@ -11246,16 +11334,12 @@
       <w:r>
         <w:rPr>
           <w:rFonts w:ascii="cmr10" w:hAnsi="cmr10" w:cs="cmr10"/>
-          <w:sz w:val="22"/>
-          <w:szCs w:val="22"/>
         </w:rPr>
         <w:t>,</w:t>
       </w:r>
       <w:r>
         <w:rPr>
           <w:rFonts w:ascii="cmbx10" w:hAnsi="cmbx10" w:cs="cmbx10"/>
-          <w:sz w:val="22"/>
-          <w:szCs w:val="22"/>
         </w:rPr>
         <w:t xml:space="preserve"> </w:t>
       </w:r>
@@ -11263,16 +11347,12 @@
       <w:r>
         <w:rPr>
           <w:rFonts w:ascii="cmbx10" w:hAnsi="cmbx10" w:cs="cmbx10"/>
-          <w:sz w:val="22"/>
-          <w:szCs w:val="22"/>
         </w:rPr>
         <w:t>W</w:t>
       </w:r>
       <w:r>
         <w:rPr>
           <w:rFonts w:ascii="cmbx10" w:hAnsi="cmbx10" w:cs="cmbx10"/>
-          <w:sz w:val="22"/>
-          <w:szCs w:val="22"/>
           <w:vertAlign w:val="superscript"/>
         </w:rPr>
         <w:t>o</w:t>
@@ -11281,16 +11361,12 @@
       <w:r>
         <w:rPr>
           <w:rFonts w:ascii="cmr10" w:hAnsi="cmr10" w:cs="cmr10"/>
-          <w:sz w:val="22"/>
-          <w:szCs w:val="22"/>
         </w:rPr>
         <w:t>,</w:t>
       </w:r>
       <w:r>
         <w:rPr>
           <w:rFonts w:ascii="cmbx10" w:hAnsi="cmbx10" w:cs="cmbx10"/>
-          <w:sz w:val="22"/>
-          <w:szCs w:val="22"/>
         </w:rPr>
         <w:t xml:space="preserve"> </w:t>
       </w:r>
@@ -11298,16 +11374,12 @@
       <w:r>
         <w:rPr>
           <w:rFonts w:ascii="cmbx10" w:hAnsi="cmbx10" w:cs="cmbx10"/>
-          <w:sz w:val="22"/>
-          <w:szCs w:val="22"/>
         </w:rPr>
         <w:t>W</w:t>
       </w:r>
       <w:r>
         <w:rPr>
           <w:rFonts w:ascii="cmbx10" w:hAnsi="cmbx10" w:cs="cmbx10"/>
-          <w:sz w:val="22"/>
-          <w:szCs w:val="22"/>
           <w:vertAlign w:val="superscript"/>
         </w:rPr>
         <w:t>c</w:t>
@@ -11316,8 +11388,6 @@
       <w:r>
         <w:rPr>
           <w:rFonts w:ascii="cmr12" w:hAnsi="cmr12" w:cs="cmr12"/>
-          <w:sz w:val="22"/>
-          <w:szCs w:val="22"/>
         </w:rPr>
         <w:t xml:space="preserve">] is the weight matrix to train. LSTM function is just the concatenation of formulae described in (1). </w:t>
       </w:r>
@@ -11338,6 +11408,76 @@
       </w:pPr>
       <w:r>
         <w:rPr>
+          <w:rFonts w:ascii="cmr12" w:hAnsi="cmr12" w:cs="cmr12"/>
+          <w:noProof/>
+          <w:sz w:val="22"/>
+          <w:szCs w:val="22"/>
+        </w:rPr>
+        <w:drawing>
+          <wp:anchor distT="0" distB="0" distL="114300" distR="114300" simplePos="0" relativeHeight="251694080" behindDoc="0" locked="0" layoutInCell="1" allowOverlap="1" wp14:anchorId="655343EB" wp14:editId="5FA5B116">
+            <wp:simplePos x="0" y="0"/>
+            <wp:positionH relativeFrom="column">
+              <wp:posOffset>454660</wp:posOffset>
+            </wp:positionH>
+            <wp:positionV relativeFrom="paragraph">
+              <wp:posOffset>36195</wp:posOffset>
+            </wp:positionV>
+            <wp:extent cx="4917440" cy="1871980"/>
+            <wp:effectExtent l="0" t="0" r="10160" b="7620"/>
+            <wp:wrapSquare wrapText="bothSides"/>
+            <wp:docPr id="11" name="Picture 11" descr="Mac:Users:david:Desktop:Screen Shot 2016-02-25 at 12.29.08 PM.png"/>
+            <wp:cNvGraphicFramePr>
+              <a:graphicFrameLocks xmlns:a="http://schemas.openxmlformats.org/drawingml/2006/main" noChangeAspect="1"/>
+            </wp:cNvGraphicFramePr>
+            <a:graphic xmlns:a="http://schemas.openxmlformats.org/drawingml/2006/main">
+              <a:graphicData uri="http://schemas.openxmlformats.org/drawingml/2006/picture">
+                <pic:pic xmlns:pic="http://schemas.openxmlformats.org/drawingml/2006/picture">
+                  <pic:nvPicPr>
+                    <pic:cNvPr id="0" name="Picture 12" descr="Mac:Users:david:Desktop:Screen Shot 2016-02-25 at 12.29.08 PM.png"/>
+                    <pic:cNvPicPr>
+                      <a:picLocks noChangeAspect="1" noChangeArrowheads="1"/>
+                    </pic:cNvPicPr>
+                  </pic:nvPicPr>
+                  <pic:blipFill>
+                    <a:blip r:embed="rId11">
+                      <a:extLst>
+                        <a:ext uri="{28A0092B-C50C-407E-A947-70E740481C1C}">
+                          <a14:useLocalDpi xmlns:a14="http://schemas.microsoft.com/office/drawing/2010/main" val="0"/>
+                        </a:ext>
+                      </a:extLst>
+                    </a:blip>
+                    <a:srcRect/>
+                    <a:stretch>
+                      <a:fillRect/>
+                    </a:stretch>
+                  </pic:blipFill>
+                  <pic:spPr bwMode="auto">
+                    <a:xfrm>
+                      <a:off x="0" y="0"/>
+                      <a:ext cx="4917440" cy="1871980"/>
+                    </a:xfrm>
+                    <a:prstGeom prst="rect">
+                      <a:avLst/>
+                    </a:prstGeom>
+                    <a:noFill/>
+                    <a:ln>
+                      <a:noFill/>
+                    </a:ln>
+                  </pic:spPr>
+                </pic:pic>
+              </a:graphicData>
+            </a:graphic>
+            <wp14:sizeRelH relativeFrom="page">
+              <wp14:pctWidth>0</wp14:pctWidth>
+            </wp14:sizeRelH>
+            <wp14:sizeRelV relativeFrom="page">
+              <wp14:pctHeight>0</wp14:pctHeight>
+            </wp14:sizeRelV>
+          </wp:anchor>
+        </w:drawing>
+      </w:r>
+      <w:r>
+        <w:rPr>
           <w:rFonts w:ascii="cmbx12" w:hAnsi="cmbx12" w:cs="cmbx12"/>
           <w:noProof/>
           <w:sz w:val="28"/>
@@ -11346,7 +11486,7 @@
         <mc:AlternateContent>
           <mc:Choice Requires="wps">
             <w:drawing>
-              <wp:anchor distT="0" distB="0" distL="114300" distR="114300" simplePos="0" relativeHeight="251665408" behindDoc="0" locked="0" layoutInCell="1" allowOverlap="1" wp14:anchorId="400E0B3F" wp14:editId="75D247B3">
+              <wp:anchor distT="0" distB="0" distL="114300" distR="114300" simplePos="0" relativeHeight="251665408" behindDoc="0" locked="0" layoutInCell="1" allowOverlap="1" wp14:anchorId="400E0B3F" wp14:editId="545F0F25">
                 <wp:simplePos x="0" y="0"/>
                 <wp:positionH relativeFrom="column">
                   <wp:posOffset>1828800</wp:posOffset>
@@ -11532,62 +11672,6 @@
           </mc:Fallback>
         </mc:AlternateContent>
       </w:r>
-      <w:r>
-        <w:rPr>
-          <w:rFonts w:ascii="cmr12" w:hAnsi="cmr12" w:cs="cmr12"/>
-          <w:noProof/>
-          <w:sz w:val="22"/>
-          <w:szCs w:val="22"/>
-        </w:rPr>
-        <w:drawing>
-          <wp:inline distT="0" distB="0" distL="0" distR="0" wp14:anchorId="1F1599BC" wp14:editId="1AB796F1">
-            <wp:extent cx="5478145" cy="2085340"/>
-            <wp:effectExtent l="0" t="0" r="8255" b="0"/>
-            <wp:docPr id="11" name="Picture 11" descr="Mac:Users:david:Desktop:Screen Shot 2016-02-25 at 12.29.08 PM.png"/>
-            <wp:cNvGraphicFramePr>
-              <a:graphicFrameLocks xmlns:a="http://schemas.openxmlformats.org/drawingml/2006/main" noChangeAspect="1"/>
-            </wp:cNvGraphicFramePr>
-            <a:graphic xmlns:a="http://schemas.openxmlformats.org/drawingml/2006/main">
-              <a:graphicData uri="http://schemas.openxmlformats.org/drawingml/2006/picture">
-                <pic:pic xmlns:pic="http://schemas.openxmlformats.org/drawingml/2006/picture">
-                  <pic:nvPicPr>
-                    <pic:cNvPr id="0" name="Picture 12" descr="Mac:Users:david:Desktop:Screen Shot 2016-02-25 at 12.29.08 PM.png"/>
-                    <pic:cNvPicPr>
-                      <a:picLocks noChangeAspect="1" noChangeArrowheads="1"/>
-                    </pic:cNvPicPr>
-                  </pic:nvPicPr>
-                  <pic:blipFill>
-                    <a:blip r:embed="rId11">
-                      <a:extLst>
-                        <a:ext uri="{28A0092B-C50C-407E-A947-70E740481C1C}">
-                          <a14:useLocalDpi xmlns:a14="http://schemas.microsoft.com/office/drawing/2010/main" val="0"/>
-                        </a:ext>
-                      </a:extLst>
-                    </a:blip>
-                    <a:srcRect/>
-                    <a:stretch>
-                      <a:fillRect/>
-                    </a:stretch>
-                  </pic:blipFill>
-                  <pic:spPr bwMode="auto">
-                    <a:xfrm>
-                      <a:off x="0" y="0"/>
-                      <a:ext cx="5478145" cy="2085340"/>
-                    </a:xfrm>
-                    <a:prstGeom prst="rect">
-                      <a:avLst/>
-                    </a:prstGeom>
-                    <a:noFill/>
-                    <a:ln>
-                      <a:noFill/>
-                    </a:ln>
-                  </pic:spPr>
-                </pic:pic>
-              </a:graphicData>
-            </a:graphic>
-          </wp:inline>
-        </w:drawing>
-      </w:r>
     </w:p>
     <w:p>
       <w:pPr>
@@ -11618,48 +11702,111 @@
           <w:szCs w:val="22"/>
         </w:rPr>
       </w:pPr>
-      <w:proofErr w:type="spellStart"/>
-      <w:r>
+    </w:p>
+    <w:p>
+      <w:pPr>
+        <w:widowControl w:val="0"/>
+        <w:autoSpaceDE w:val="0"/>
+        <w:autoSpaceDN w:val="0"/>
+        <w:adjustRightInd w:val="0"/>
+        <w:spacing w:after="120" w:line="360" w:lineRule="auto"/>
+        <w:jc w:val="both"/>
         <w:rPr>
           <w:rFonts w:ascii="cmr12" w:hAnsi="cmr12" w:cs="cmr12"/>
           <w:sz w:val="22"/>
           <w:szCs w:val="22"/>
         </w:rPr>
-        <w:t>Nal</w:t>
-      </w:r>
-      <w:proofErr w:type="spellEnd"/>
-      <w:r>
+      </w:pPr>
+    </w:p>
+    <w:p>
+      <w:pPr>
+        <w:widowControl w:val="0"/>
+        <w:autoSpaceDE w:val="0"/>
+        <w:autoSpaceDN w:val="0"/>
+        <w:adjustRightInd w:val="0"/>
+        <w:spacing w:after="120" w:line="360" w:lineRule="auto"/>
+        <w:jc w:val="both"/>
         <w:rPr>
           <w:rFonts w:ascii="cmr12" w:hAnsi="cmr12" w:cs="cmr12"/>
           <w:sz w:val="22"/>
           <w:szCs w:val="22"/>
         </w:rPr>
-        <w:t xml:space="preserve"> </w:t>
-      </w:r>
-      <w:proofErr w:type="spellStart"/>
-      <w:r>
+      </w:pPr>
+    </w:p>
+    <w:p>
+      <w:pPr>
+        <w:widowControl w:val="0"/>
+        <w:autoSpaceDE w:val="0"/>
+        <w:autoSpaceDN w:val="0"/>
+        <w:adjustRightInd w:val="0"/>
+        <w:spacing w:after="120" w:line="360" w:lineRule="auto"/>
+        <w:jc w:val="both"/>
         <w:rPr>
           <w:rFonts w:ascii="cmr12" w:hAnsi="cmr12" w:cs="cmr12"/>
           <w:sz w:val="22"/>
           <w:szCs w:val="22"/>
         </w:rPr>
-        <w:t>Kalchbrenner</w:t>
-      </w:r>
-      <w:proofErr w:type="spellEnd"/>
-      <w:r>
+      </w:pPr>
+    </w:p>
+    <w:p>
+      <w:pPr>
+        <w:widowControl w:val="0"/>
+        <w:autoSpaceDE w:val="0"/>
+        <w:autoSpaceDN w:val="0"/>
+        <w:adjustRightInd w:val="0"/>
+        <w:spacing w:after="120" w:line="360" w:lineRule="auto"/>
+        <w:jc w:val="both"/>
         <w:rPr>
           <w:rFonts w:ascii="cmr12" w:hAnsi="cmr12" w:cs="cmr12"/>
           <w:sz w:val="22"/>
           <w:szCs w:val="22"/>
         </w:rPr>
+      </w:pPr>
+    </w:p>
+    <w:p>
+      <w:pPr>
+        <w:widowControl w:val="0"/>
+        <w:autoSpaceDE w:val="0"/>
+        <w:autoSpaceDN w:val="0"/>
+        <w:adjustRightInd w:val="0"/>
+        <w:spacing w:after="120" w:line="360" w:lineRule="auto"/>
+        <w:jc w:val="both"/>
+        <w:rPr>
+          <w:rFonts w:ascii="cmr12" w:hAnsi="cmr12" w:cs="cmr12"/>
+        </w:rPr>
+      </w:pPr>
+      <w:proofErr w:type="spellStart"/>
+      <w:r>
+        <w:rPr>
+          <w:rFonts w:ascii="cmr12" w:hAnsi="cmr12" w:cs="cmr12"/>
+        </w:rPr>
+        <w:t>Nal</w:t>
+      </w:r>
+      <w:proofErr w:type="spellEnd"/>
+      <w:r>
+        <w:rPr>
+          <w:rFonts w:ascii="cmr12" w:hAnsi="cmr12" w:cs="cmr12"/>
+        </w:rPr>
+        <w:t xml:space="preserve"> </w:t>
+      </w:r>
+      <w:proofErr w:type="spellStart"/>
+      <w:r>
+        <w:rPr>
+          <w:rFonts w:ascii="cmr12" w:hAnsi="cmr12" w:cs="cmr12"/>
+        </w:rPr>
+        <w:t>Kalchbrenner</w:t>
+      </w:r>
+      <w:proofErr w:type="spellEnd"/>
+      <w:r>
+        <w:rPr>
+          <w:rFonts w:ascii="cmr12" w:hAnsi="cmr12" w:cs="cmr12"/>
+        </w:rPr>
         <w:t xml:space="preserve"> also introduced several additions to </w:t>
       </w:r>
       <w:proofErr w:type="spellStart"/>
       <w:r>
         <w:rPr>
           <w:rFonts w:ascii="cmr12" w:hAnsi="cmr12" w:cs="cmr12"/>
-          <w:sz w:val="22"/>
-          <w:szCs w:val="22"/>
         </w:rPr>
         <w:t>GridLSTM</w:t>
       </w:r>
@@ -11667,8 +11814,6 @@
       <w:r>
         <w:rPr>
           <w:rFonts w:ascii="cmr12" w:hAnsi="cmr12" w:cs="cmr12"/>
-          <w:sz w:val="22"/>
-          <w:szCs w:val="22"/>
         </w:rPr>
         <w:t>: priority dimensions and weight sharing. In order to take processed information outputs from other dimensions to include into priority dimension, the cell computes initially outputs of secondary dimensions and only then concatenates with input of primary dimension and forwards the data. The weights of LSTM along one dimension could be shared across different layers.</w:t>
       </w:r>
@@ -17522,6 +17667,142 @@
       </w:pPr>
       <w:r>
         <w:rPr>
+          <w:rFonts w:ascii="Helvetica" w:hAnsi="Helvetica" w:cs="Helvetica"/>
+          <w:noProof/>
+        </w:rPr>
+        <w:drawing>
+          <wp:anchor distT="0" distB="0" distL="114300" distR="114300" simplePos="0" relativeHeight="251683840" behindDoc="0" locked="0" layoutInCell="1" allowOverlap="1" wp14:anchorId="4BEDE65D" wp14:editId="50AE2F75">
+            <wp:simplePos x="0" y="0"/>
+            <wp:positionH relativeFrom="column">
+              <wp:posOffset>2971800</wp:posOffset>
+            </wp:positionH>
+            <wp:positionV relativeFrom="paragraph">
+              <wp:posOffset>1435735</wp:posOffset>
+            </wp:positionV>
+            <wp:extent cx="2514600" cy="1410970"/>
+            <wp:effectExtent l="0" t="0" r="0" b="11430"/>
+            <wp:wrapTopAndBottom/>
+            <wp:docPr id="28" name="Picture 2"/>
+            <wp:cNvGraphicFramePr>
+              <a:graphicFrameLocks xmlns:a="http://schemas.openxmlformats.org/drawingml/2006/main" noChangeAspect="1"/>
+            </wp:cNvGraphicFramePr>
+            <a:graphic xmlns:a="http://schemas.openxmlformats.org/drawingml/2006/main">
+              <a:graphicData uri="http://schemas.openxmlformats.org/drawingml/2006/picture">
+                <pic:pic xmlns:pic="http://schemas.openxmlformats.org/drawingml/2006/picture">
+                  <pic:nvPicPr>
+                    <pic:cNvPr id="0" name="Picture 2"/>
+                    <pic:cNvPicPr>
+                      <a:picLocks noChangeAspect="1" noChangeArrowheads="1"/>
+                    </pic:cNvPicPr>
+                  </pic:nvPicPr>
+                  <pic:blipFill>
+                    <a:blip r:embed="rId20">
+                      <a:extLst>
+                        <a:ext uri="{28A0092B-C50C-407E-A947-70E740481C1C}">
+                          <a14:useLocalDpi xmlns:a14="http://schemas.microsoft.com/office/drawing/2010/main" val="0"/>
+                        </a:ext>
+                      </a:extLst>
+                    </a:blip>
+                    <a:srcRect/>
+                    <a:stretch>
+                      <a:fillRect/>
+                    </a:stretch>
+                  </pic:blipFill>
+                  <pic:spPr bwMode="auto">
+                    <a:xfrm>
+                      <a:off x="0" y="0"/>
+                      <a:ext cx="2514600" cy="1410970"/>
+                    </a:xfrm>
+                    <a:prstGeom prst="rect">
+                      <a:avLst/>
+                    </a:prstGeom>
+                    <a:noFill/>
+                    <a:ln>
+                      <a:noFill/>
+                    </a:ln>
+                  </pic:spPr>
+                </pic:pic>
+              </a:graphicData>
+            </a:graphic>
+            <wp14:sizeRelH relativeFrom="page">
+              <wp14:pctWidth>0</wp14:pctWidth>
+            </wp14:sizeRelH>
+            <wp14:sizeRelV relativeFrom="page">
+              <wp14:pctHeight>0</wp14:pctHeight>
+            </wp14:sizeRelV>
+          </wp:anchor>
+        </w:drawing>
+      </w:r>
+      <w:r>
+        <w:rPr>
+          <w:rFonts w:ascii="cmbx12" w:hAnsi="cmbx12" w:cs="cmbx12"/>
+          <w:noProof/>
+        </w:rPr>
+        <w:drawing>
+          <wp:anchor distT="0" distB="0" distL="114300" distR="114300" simplePos="0" relativeHeight="251681792" behindDoc="0" locked="0" layoutInCell="1" allowOverlap="1" wp14:anchorId="4FD65C53" wp14:editId="71D8DA1C">
+            <wp:simplePos x="0" y="0"/>
+            <wp:positionH relativeFrom="column">
+              <wp:posOffset>-114300</wp:posOffset>
+            </wp:positionH>
+            <wp:positionV relativeFrom="paragraph">
+              <wp:posOffset>1360805</wp:posOffset>
+            </wp:positionV>
+            <wp:extent cx="2857500" cy="1725930"/>
+            <wp:effectExtent l="0" t="0" r="12700" b="1270"/>
+            <wp:wrapTopAndBottom/>
+            <wp:docPr id="2" name="Picture 2" descr="Mac:Users:david:Desktop:Screen Shot 2016-03-03 at 4.52.28 PM.png"/>
+            <wp:cNvGraphicFramePr>
+              <a:graphicFrameLocks xmlns:a="http://schemas.openxmlformats.org/drawingml/2006/main" noChangeAspect="1"/>
+            </wp:cNvGraphicFramePr>
+            <a:graphic xmlns:a="http://schemas.openxmlformats.org/drawingml/2006/main">
+              <a:graphicData uri="http://schemas.openxmlformats.org/drawingml/2006/picture">
+                <pic:pic xmlns:pic="http://schemas.openxmlformats.org/drawingml/2006/picture">
+                  <pic:nvPicPr>
+                    <pic:cNvPr id="0" name="Picture 1" descr="Mac:Users:david:Desktop:Screen Shot 2016-03-03 at 4.52.28 PM.png"/>
+                    <pic:cNvPicPr>
+                      <a:picLocks noChangeAspect="1" noChangeArrowheads="1"/>
+                    </pic:cNvPicPr>
+                  </pic:nvPicPr>
+                  <pic:blipFill>
+                    <a:blip r:embed="rId21">
+                      <a:extLst>
+                        <a:ext uri="{28A0092B-C50C-407E-A947-70E740481C1C}">
+                          <a14:useLocalDpi xmlns:a14="http://schemas.microsoft.com/office/drawing/2010/main" val="0"/>
+                        </a:ext>
+                      </a:extLst>
+                    </a:blip>
+                    <a:srcRect/>
+                    <a:stretch>
+                      <a:fillRect/>
+                    </a:stretch>
+                  </pic:blipFill>
+                  <pic:spPr bwMode="auto">
+                    <a:xfrm>
+                      <a:off x="0" y="0"/>
+                      <a:ext cx="2857500" cy="1725930"/>
+                    </a:xfrm>
+                    <a:prstGeom prst="rect">
+                      <a:avLst/>
+                    </a:prstGeom>
+                    <a:noFill/>
+                    <a:ln>
+                      <a:noFill/>
+                    </a:ln>
+                  </pic:spPr>
+                </pic:pic>
+              </a:graphicData>
+            </a:graphic>
+            <wp14:sizeRelH relativeFrom="page">
+              <wp14:pctWidth>0</wp14:pctWidth>
+            </wp14:sizeRelH>
+            <wp14:sizeRelV relativeFrom="page">
+              <wp14:pctHeight>0</wp14:pctHeight>
+            </wp14:sizeRelV>
+          </wp:anchor>
+        </w:drawing>
+      </w:r>
+      <w:r>
+        <w:rPr>
           <w:rFonts w:ascii="cmbx12" w:hAnsi="cmbx12" w:cs="cmbx12"/>
           <w:noProof/>
           <w:sz w:val="28"/>
@@ -17530,7 +17811,7 @@
         <mc:AlternateContent>
           <mc:Choice Requires="wps">
             <w:drawing>
-              <wp:anchor distT="0" distB="0" distL="114300" distR="114300" simplePos="0" relativeHeight="251682816" behindDoc="0" locked="0" layoutInCell="1" allowOverlap="1" wp14:anchorId="49BD563E" wp14:editId="37636BF8">
+              <wp:anchor distT="0" distB="0" distL="114300" distR="114300" simplePos="0" relativeHeight="251682816" behindDoc="0" locked="0" layoutInCell="1" allowOverlap="1" wp14:anchorId="49BD563E" wp14:editId="121A62D9">
                 <wp:simplePos x="0" y="0"/>
                 <wp:positionH relativeFrom="column">
                   <wp:posOffset>685800</wp:posOffset>
@@ -17719,142 +18000,6 @@
             </w:pict>
           </mc:Fallback>
         </mc:AlternateContent>
-      </w:r>
-      <w:r>
-        <w:rPr>
-          <w:rFonts w:ascii="Helvetica" w:hAnsi="Helvetica" w:cs="Helvetica"/>
-          <w:noProof/>
-        </w:rPr>
-        <w:drawing>
-          <wp:anchor distT="0" distB="0" distL="114300" distR="114300" simplePos="0" relativeHeight="251683840" behindDoc="0" locked="0" layoutInCell="1" allowOverlap="1" wp14:anchorId="4BEDE65D" wp14:editId="368F7FB2">
-            <wp:simplePos x="0" y="0"/>
-            <wp:positionH relativeFrom="column">
-              <wp:posOffset>2971800</wp:posOffset>
-            </wp:positionH>
-            <wp:positionV relativeFrom="paragraph">
-              <wp:posOffset>1568450</wp:posOffset>
-            </wp:positionV>
-            <wp:extent cx="2514600" cy="1410970"/>
-            <wp:effectExtent l="0" t="0" r="0" b="11430"/>
-            <wp:wrapTopAndBottom/>
-            <wp:docPr id="28" name="Picture 2"/>
-            <wp:cNvGraphicFramePr>
-              <a:graphicFrameLocks xmlns:a="http://schemas.openxmlformats.org/drawingml/2006/main" noChangeAspect="1"/>
-            </wp:cNvGraphicFramePr>
-            <a:graphic xmlns:a="http://schemas.openxmlformats.org/drawingml/2006/main">
-              <a:graphicData uri="http://schemas.openxmlformats.org/drawingml/2006/picture">
-                <pic:pic xmlns:pic="http://schemas.openxmlformats.org/drawingml/2006/picture">
-                  <pic:nvPicPr>
-                    <pic:cNvPr id="0" name="Picture 2"/>
-                    <pic:cNvPicPr>
-                      <a:picLocks noChangeAspect="1" noChangeArrowheads="1"/>
-                    </pic:cNvPicPr>
-                  </pic:nvPicPr>
-                  <pic:blipFill>
-                    <a:blip r:embed="rId20">
-                      <a:extLst>
-                        <a:ext uri="{28A0092B-C50C-407E-A947-70E740481C1C}">
-                          <a14:useLocalDpi xmlns:a14="http://schemas.microsoft.com/office/drawing/2010/main" val="0"/>
-                        </a:ext>
-                      </a:extLst>
-                    </a:blip>
-                    <a:srcRect/>
-                    <a:stretch>
-                      <a:fillRect/>
-                    </a:stretch>
-                  </pic:blipFill>
-                  <pic:spPr bwMode="auto">
-                    <a:xfrm>
-                      <a:off x="0" y="0"/>
-                      <a:ext cx="2514600" cy="1410970"/>
-                    </a:xfrm>
-                    <a:prstGeom prst="rect">
-                      <a:avLst/>
-                    </a:prstGeom>
-                    <a:noFill/>
-                    <a:ln>
-                      <a:noFill/>
-                    </a:ln>
-                  </pic:spPr>
-                </pic:pic>
-              </a:graphicData>
-            </a:graphic>
-            <wp14:sizeRelH relativeFrom="page">
-              <wp14:pctWidth>0</wp14:pctWidth>
-            </wp14:sizeRelH>
-            <wp14:sizeRelV relativeFrom="page">
-              <wp14:pctHeight>0</wp14:pctHeight>
-            </wp14:sizeRelV>
-          </wp:anchor>
-        </w:drawing>
-      </w:r>
-      <w:r>
-        <w:rPr>
-          <w:rFonts w:ascii="cmbx12" w:hAnsi="cmbx12" w:cs="cmbx12"/>
-          <w:noProof/>
-        </w:rPr>
-        <w:drawing>
-          <wp:anchor distT="0" distB="0" distL="114300" distR="114300" simplePos="0" relativeHeight="251681792" behindDoc="0" locked="0" layoutInCell="1" allowOverlap="1" wp14:anchorId="4FD65C53" wp14:editId="21B4F7B4">
-            <wp:simplePos x="0" y="0"/>
-            <wp:positionH relativeFrom="column">
-              <wp:posOffset>-114300</wp:posOffset>
-            </wp:positionH>
-            <wp:positionV relativeFrom="paragraph">
-              <wp:posOffset>1454150</wp:posOffset>
-            </wp:positionV>
-            <wp:extent cx="2857500" cy="1725930"/>
-            <wp:effectExtent l="0" t="0" r="12700" b="1270"/>
-            <wp:wrapTopAndBottom/>
-            <wp:docPr id="2" name="Picture 2" descr="Mac:Users:david:Desktop:Screen Shot 2016-03-03 at 4.52.28 PM.png"/>
-            <wp:cNvGraphicFramePr>
-              <a:graphicFrameLocks xmlns:a="http://schemas.openxmlformats.org/drawingml/2006/main" noChangeAspect="1"/>
-            </wp:cNvGraphicFramePr>
-            <a:graphic xmlns:a="http://schemas.openxmlformats.org/drawingml/2006/main">
-              <a:graphicData uri="http://schemas.openxmlformats.org/drawingml/2006/picture">
-                <pic:pic xmlns:pic="http://schemas.openxmlformats.org/drawingml/2006/picture">
-                  <pic:nvPicPr>
-                    <pic:cNvPr id="0" name="Picture 1" descr="Mac:Users:david:Desktop:Screen Shot 2016-03-03 at 4.52.28 PM.png"/>
-                    <pic:cNvPicPr>
-                      <a:picLocks noChangeAspect="1" noChangeArrowheads="1"/>
-                    </pic:cNvPicPr>
-                  </pic:nvPicPr>
-                  <pic:blipFill>
-                    <a:blip r:embed="rId21">
-                      <a:extLst>
-                        <a:ext uri="{28A0092B-C50C-407E-A947-70E740481C1C}">
-                          <a14:useLocalDpi xmlns:a14="http://schemas.microsoft.com/office/drawing/2010/main" val="0"/>
-                        </a:ext>
-                      </a:extLst>
-                    </a:blip>
-                    <a:srcRect/>
-                    <a:stretch>
-                      <a:fillRect/>
-                    </a:stretch>
-                  </pic:blipFill>
-                  <pic:spPr bwMode="auto">
-                    <a:xfrm>
-                      <a:off x="0" y="0"/>
-                      <a:ext cx="2857500" cy="1725930"/>
-                    </a:xfrm>
-                    <a:prstGeom prst="rect">
-                      <a:avLst/>
-                    </a:prstGeom>
-                    <a:noFill/>
-                    <a:ln>
-                      <a:noFill/>
-                    </a:ln>
-                  </pic:spPr>
-                </pic:pic>
-              </a:graphicData>
-            </a:graphic>
-            <wp14:sizeRelH relativeFrom="page">
-              <wp14:pctWidth>0</wp14:pctWidth>
-            </wp14:sizeRelH>
-            <wp14:sizeRelV relativeFrom="page">
-              <wp14:pctHeight>0</wp14:pctHeight>
-            </wp14:sizeRelV>
-          </wp:anchor>
-        </w:drawing>
       </w:r>
       <w:r>
         <w:rPr>
@@ -19690,6 +19835,35 @@
     </w:p>
     <w:p>
       <w:pPr>
+        <w:pStyle w:val="NormalWeb"/>
+        <w:spacing w:line="360" w:lineRule="auto"/>
+        <w:jc w:val="both"/>
+        <w:rPr>
+          <w:rFonts w:ascii="cmr12" w:hAnsi="cmr12"/>
+          <w:sz w:val="24"/>
+          <w:szCs w:val="24"/>
+        </w:rPr>
+      </w:pPr>
+      <w:r>
+        <w:rPr>
+          <w:rFonts w:ascii="cmr12" w:hAnsi="cmr12"/>
+          <w:sz w:val="24"/>
+          <w:szCs w:val="24"/>
+        </w:rPr>
+        <w:t>Deep Vision achieved a new wave of state-of-the-art solutions for computer vision problems, mainly due to CNNs. However, they often lack accuracy in pixel-level labeling tasks. Proposed Recurrent Neural Network is going to consider spatiotemporal context of the pixel and estimate depth reconstruction with real-time processing in 'mind'.</w:t>
+      </w:r>
+      <w:r>
+        <w:rPr>
+          <w:rFonts w:ascii="cmr12" w:hAnsi="cmr12"/>
+          <w:sz w:val="24"/>
+          <w:szCs w:val="24"/>
+        </w:rPr>
+        <w:br/>
+        <w:t>....</w:t>
+      </w:r>
+    </w:p>
+    <w:p>
+      <w:pPr>
         <w:widowControl w:val="0"/>
         <w:autoSpaceDE w:val="0"/>
         <w:autoSpaceDN w:val="0"/>
@@ -19741,6 +19915,21 @@
           <w:rFonts w:ascii="cmr12" w:hAnsi="cmr12"/>
         </w:rPr>
         <w:t>From theoretical point of view, one could notice a correlation between Integral Images and Recurrent Neural Networks. Integral Images have been introduced for efficient evaluation of the sums of image values aligned over rectangular region. Furthermore, it has been successful in real-time face detection and other computer vision tasks including depth estimation [17, 18]. RNNs in computer vision might have profound explanation of how spatiotemporal context affects efficiency and effectiveness of the model. For example, in the scene-labeling task, 2D LSTM achieved a top result with running time on a single Central Processing Unit (CPU) compared to other counterparts trained on Graphical Processing Unit (GPU) [13]. Thus thorough examination of the correlation will provide significant background for RNNs' further potential in low-level and high-level computer vision problems.</w:t>
+      </w:r>
+    </w:p>
+    <w:p>
+      <w:pPr>
+        <w:spacing w:line="360" w:lineRule="auto"/>
+        <w:jc w:val="both"/>
+        <w:rPr>
+          <w:rFonts w:ascii="cmr12" w:hAnsi="cmr12"/>
+        </w:rPr>
+      </w:pPr>
+      <w:r>
+        <w:rPr>
+          <w:rFonts w:ascii="cmr12" w:hAnsi="cmr12"/>
+        </w:rPr>
+        <w:t>...</w:t>
       </w:r>
     </w:p>
     <w:p>
@@ -19823,7 +20012,7 @@
         <w:rPr>
           <w:rFonts w:ascii="cmr12" w:hAnsi="cmr12"/>
         </w:rPr>
-        <w:t xml:space="preserve">Deep Vision achieved a new wave of state-of-the-art solutions for computer vision problems, mainly due to CNNs. However, they often lack accuracy in pixel-level labeling tasks. Proposed Recurrent Neural Network is going to consider spatiotemporal context of the pixel and estimate depth reconstruction with real-time processing in 'mind'. Based on the integral image concept and its usage, one might think of reversing CNN-RNN usual integration so that RNN produces integral image first and only then, on top, CNN will extract features. Andrej </w:t>
+        <w:t xml:space="preserve">Based on the integral image concept and its usage, one might think of reversing CNN-RNN usual integration so that RNN produces integral image first and only then, on top, CNN will extract features. Andrej </w:t>
       </w:r>
       <w:proofErr w:type="spellStart"/>
       <w:r>
@@ -19837,7 +20026,48 @@
         <w:rPr>
           <w:rFonts w:ascii="cmr12" w:hAnsi="cmr12"/>
         </w:rPr>
-        <w:t xml:space="preserve"> called the unreasonable effectiveness of recurrent architectures magic, explained and visualized RNNs [21]. My goal during this research is to unveil this magic by providing profound explanation under deep vision context. Furthermore, using Depth Reconstruction as a specific use case, I shall introduce methods that could be applied to other computer vision problems by expanding the borders of Deep Vision and provide industry-ready solutions for robotics and other domains with real-time processing capabilities. </w:t>
+        <w:t xml:space="preserve"> called the unreasonable effectiveness of recurrent architectures magic, explained and visualized RNNs [21]. My goal during this research is to unveil this magic by providing profound explanation under deep vision context. Furthermore, using Depth Reconstruction as a specific use case, </w:t>
+      </w:r>
+      <w:r>
+        <w:rPr>
+          <w:rFonts w:ascii="cmr12" w:hAnsi="cmr12"/>
+        </w:rPr>
+        <w:t>the method</w:t>
+      </w:r>
+      <w:r>
+        <w:rPr>
+          <w:rFonts w:ascii="cmr12" w:hAnsi="cmr12"/>
+        </w:rPr>
+        <w:t xml:space="preserve"> could be applied to other computer vision problems by expanding the borders of Deep Vision and provide industry-ready solutions for robotics and other domains with real-time processing capabilities. </w:t>
+      </w:r>
+    </w:p>
+    <w:p>
+      <w:pPr>
+        <w:tabs>
+          <w:tab w:val="left" w:pos="720"/>
+          <w:tab w:val="left" w:pos="1440"/>
+          <w:tab w:val="left" w:pos="2160"/>
+          <w:tab w:val="left" w:pos="2880"/>
+          <w:tab w:val="left" w:pos="3600"/>
+          <w:tab w:val="left" w:pos="4320"/>
+          <w:tab w:val="left" w:pos="5040"/>
+          <w:tab w:val="left" w:pos="5760"/>
+          <w:tab w:val="left" w:pos="6480"/>
+          <w:tab w:val="left" w:pos="7200"/>
+          <w:tab w:val="left" w:pos="7920"/>
+          <w:tab w:val="left" w:pos="8640"/>
+        </w:tabs>
+        <w:spacing w:line="360" w:lineRule="auto"/>
+        <w:jc w:val="both"/>
+        <w:rPr>
+          <w:rFonts w:ascii="cmr12" w:hAnsi="cmr12"/>
+        </w:rPr>
+      </w:pPr>
+      <w:r>
+        <w:rPr>
+          <w:rFonts w:ascii="cmr12" w:hAnsi="cmr12"/>
+        </w:rPr>
+        <w:t>...</w:t>
       </w:r>
     </w:p>
     <w:p>
@@ -28032,7 +28262,7 @@
         <w:sz w:val="20"/>
         <w:szCs w:val="20"/>
       </w:rPr>
-      <w:t>10</w:t>
+      <w:t>34</w:t>
     </w:r>
     <w:r>
       <w:rPr>
@@ -29643,7 +29873,7 @@
 </file>
 
 <file path=customXml/itemProps1.xml><?xml version="1.0" encoding="utf-8"?>
-<ds:datastoreItem xmlns:ds="http://schemas.openxmlformats.org/officeDocument/2006/customXml" ds:itemID="{71A9DE12-7C21-1441-9ADF-88B5E4F723BF}">
+<ds:datastoreItem xmlns:ds="http://schemas.openxmlformats.org/officeDocument/2006/customXml" ds:itemID="{35C9722F-35D9-CB43-B16E-92CD250AC8F0}">
   <ds:schemaRefs>
     <ds:schemaRef ds:uri="http://schemas.openxmlformats.org/officeDocument/2006/bibliography"/>
   </ds:schemaRefs>

</xml_diff>